<commit_message>
add Category details to InvoiceReq
</commit_message>
<xml_diff>
--- a/InvoiceReq.docx
+++ b/InvoiceReq.docx
@@ -159,7 +159,6 @@
         <w:ind w:left="360"/>
         <w:rPr>
           <w:rFonts w:ascii="Times New Roman" w:hAnsi="Times New Roman" w:cs="Times New Roman"/>
-          <w:b/>
           <w:sz w:val="24"/>
           <w:szCs w:val="24"/>
         </w:rPr>
@@ -205,7 +204,51 @@
           <w:sz w:val="24"/>
           <w:szCs w:val="24"/>
         </w:rPr>
-        <w:t>duct name, model, category, cost price, VAT, quntity</w:t>
+        <w:t xml:space="preserve">duct name, model, category, cost price, VAT, </w:t>
+      </w:r>
+      <w:r>
+        <w:rPr>
+          <w:rFonts w:ascii="Times New Roman" w:hAnsi="Times New Roman" w:cs="Times New Roman"/>
+          <w:sz w:val="24"/>
+          <w:szCs w:val="24"/>
+        </w:rPr>
+        <w:t>quantity</w:t>
+      </w:r>
+    </w:p>
+    <w:p>
+      <w:pPr>
+        <w:ind w:left="360"/>
+        <w:rPr>
+          <w:rFonts w:ascii="Times New Roman" w:hAnsi="Times New Roman" w:cs="Times New Roman"/>
+          <w:b/>
+          <w:sz w:val="24"/>
+          <w:szCs w:val="24"/>
+        </w:rPr>
+      </w:pPr>
+      <w:r>
+        <w:rPr>
+          <w:rFonts w:ascii="Times New Roman" w:hAnsi="Times New Roman" w:cs="Times New Roman"/>
+          <w:b/>
+          <w:sz w:val="24"/>
+          <w:szCs w:val="24"/>
+        </w:rPr>
+        <w:t>Proudct Category Details:</w:t>
+      </w:r>
+      <w:r>
+        <w:rPr>
+          <w:rFonts w:ascii="Times New Roman" w:hAnsi="Times New Roman" w:cs="Times New Roman"/>
+          <w:sz w:val="24"/>
+          <w:szCs w:val="24"/>
+        </w:rPr>
+        <w:t>Ca</w:t>
+      </w:r>
+      <w:r>
+        <w:rPr>
+          <w:rFonts w:ascii="Times New Roman" w:hAnsi="Times New Roman" w:cs="Times New Roman"/>
+          <w:sz w:val="24"/>
+          <w:szCs w:val="24"/>
+        </w:rPr>
+        <w:t>tegory name,category id.</w:t>
       </w:r>
     </w:p>
     <w:p>

</xml_diff>